<commit_message>
26/8 finish description(havent check grammar)
</commit_message>
<xml_diff>
--- a/ITworld.docx
+++ b/ITworld.docx
@@ -606,7 +606,23 @@
           <w:sz w:val="24"/>
           <w:szCs w:val="24"/>
         </w:rPr>
-        <w:t xml:space="preserve">programmers and engineers will try their best to develop and create more effective machine. The way Machine Learning impact to out life is becoming an assistant that always executes jobs as high accuracy. </w:t>
+        <w:t xml:space="preserve">programmers and engineers will try their best to develop and create more effective machine. The way Machine Learning impact to </w:t>
+      </w:r>
+      <w:proofErr w:type="spellStart"/>
+      <w:r>
+        <w:rPr>
+          <w:sz w:val="24"/>
+          <w:szCs w:val="24"/>
+        </w:rPr>
+        <w:t>out</w:t>
+      </w:r>
+      <w:proofErr w:type="spellEnd"/>
+      <w:r>
+        <w:rPr>
+          <w:sz w:val="24"/>
+          <w:szCs w:val="24"/>
+        </w:rPr>
+        <w:t xml:space="preserve"> life is becoming an assistant that always executes jobs as high accuracy. </w:t>
       </w:r>
       <w:r>
         <w:rPr>
@@ -1939,156 +1955,185 @@
           <w:szCs w:val="24"/>
         </w:rPr>
       </w:pPr>
-    </w:p>
-    <w:p>
-      <w:pPr>
-        <w:rPr>
-          <w:sz w:val="24"/>
-          <w:szCs w:val="24"/>
-        </w:rPr>
-      </w:pPr>
-      <w:r>
-        <w:rPr>
-          <w:sz w:val="24"/>
-          <w:szCs w:val="24"/>
-        </w:rPr>
-        <w:t>Forming group</w:t>
-      </w:r>
-    </w:p>
-    <w:p>
-      <w:pPr>
-        <w:rPr>
-          <w:sz w:val="24"/>
-          <w:szCs w:val="24"/>
-        </w:rPr>
-      </w:pPr>
-      <w:r>
-        <w:rPr>
-          <w:sz w:val="24"/>
-          <w:szCs w:val="24"/>
-        </w:rPr>
-        <w:t>+Classify each Schools and Major.</w:t>
-      </w:r>
-    </w:p>
-    <w:p>
-      <w:pPr>
-        <w:rPr>
-          <w:sz w:val="24"/>
-          <w:szCs w:val="24"/>
-        </w:rPr>
-      </w:pPr>
-      <w:r>
-        <w:rPr>
-          <w:sz w:val="24"/>
-          <w:szCs w:val="24"/>
-        </w:rPr>
-        <w:t>+posting requirement</w:t>
-      </w:r>
-    </w:p>
-    <w:p>
-      <w:pPr>
-        <w:rPr>
-          <w:sz w:val="24"/>
-          <w:szCs w:val="24"/>
-        </w:rPr>
-      </w:pPr>
-      <w:r>
-        <w:rPr>
-          <w:sz w:val="24"/>
-          <w:szCs w:val="24"/>
-        </w:rPr>
-        <w:t>+receive announcement from who want your to join them</w:t>
-      </w:r>
-    </w:p>
-    <w:p>
-      <w:pPr>
-        <w:rPr>
-          <w:sz w:val="24"/>
-          <w:szCs w:val="24"/>
-        </w:rPr>
-      </w:pPr>
-      <w:r>
-        <w:rPr>
-          <w:sz w:val="24"/>
-          <w:szCs w:val="24"/>
-        </w:rPr>
-        <w:t xml:space="preserve">+seeing feedback and their credit point which evaluated by previous teammates </w:t>
-      </w:r>
-    </w:p>
-    <w:p>
-      <w:pPr>
-        <w:rPr>
-          <w:sz w:val="24"/>
-          <w:szCs w:val="24"/>
-        </w:rPr>
-      </w:pPr>
-      <w:r>
-        <w:rPr>
-          <w:sz w:val="24"/>
-          <w:szCs w:val="24"/>
-        </w:rPr>
-        <w:t>+seeing other groups which still not full</w:t>
-      </w:r>
-    </w:p>
-    <w:p>
-      <w:pPr>
-        <w:rPr>
-          <w:sz w:val="24"/>
-          <w:szCs w:val="24"/>
-        </w:rPr>
-      </w:pPr>
-      <w:r>
-        <w:rPr>
-          <w:sz w:val="24"/>
-          <w:szCs w:val="24"/>
-        </w:rPr>
-        <w:t>Group chat</w:t>
-      </w:r>
-    </w:p>
-    <w:p>
-      <w:pPr>
-        <w:rPr>
-          <w:sz w:val="24"/>
-          <w:szCs w:val="24"/>
-        </w:rPr>
-      </w:pPr>
-      <w:r>
-        <w:rPr>
-          <w:sz w:val="24"/>
-          <w:szCs w:val="24"/>
-        </w:rPr>
-        <w:t>+setting up deadline</w:t>
-      </w:r>
-    </w:p>
-    <w:p>
-      <w:pPr>
-        <w:rPr>
-          <w:sz w:val="24"/>
-          <w:szCs w:val="24"/>
-        </w:rPr>
-      </w:pPr>
-      <w:r>
-        <w:rPr>
-          <w:sz w:val="24"/>
-          <w:szCs w:val="24"/>
-        </w:rPr>
-        <w:t>+chatting</w:t>
-      </w:r>
-    </w:p>
-    <w:p>
-      <w:pPr>
-        <w:rPr>
-          <w:sz w:val="24"/>
-          <w:szCs w:val="24"/>
-        </w:rPr>
-      </w:pPr>
-      <w:r>
-        <w:rPr>
-          <w:sz w:val="24"/>
-          <w:szCs w:val="24"/>
-        </w:rPr>
-        <w:t>+post work</w:t>
-      </w:r>
+      <w:r>
+        <w:rPr>
+          <w:sz w:val="24"/>
+          <w:szCs w:val="24"/>
+        </w:rPr>
+        <w:t>It is a website so it such have both version in computers and smartphones:</w:t>
+      </w:r>
+    </w:p>
+    <w:p>
+      <w:pPr>
+        <w:pStyle w:val="ListParagraph"/>
+        <w:numPr>
+          <w:ilvl w:val="0"/>
+          <w:numId w:val="2"/>
+        </w:numPr>
+        <w:rPr>
+          <w:sz w:val="24"/>
+          <w:szCs w:val="24"/>
+        </w:rPr>
+      </w:pPr>
+      <w:r>
+        <w:rPr>
+          <w:sz w:val="24"/>
+          <w:szCs w:val="24"/>
+        </w:rPr>
+        <w:t>Software: website with security of RMIT, account will be the same with the Canvas. With phone version, it can be an application so that it can perform a better interact.</w:t>
+      </w:r>
+    </w:p>
+    <w:p>
+      <w:pPr>
+        <w:pStyle w:val="ListParagraph"/>
+        <w:numPr>
+          <w:ilvl w:val="0"/>
+          <w:numId w:val="2"/>
+        </w:numPr>
+        <w:rPr>
+          <w:sz w:val="24"/>
+          <w:szCs w:val="24"/>
+        </w:rPr>
+      </w:pPr>
+      <w:r>
+        <w:rPr>
+          <w:sz w:val="24"/>
+          <w:szCs w:val="24"/>
+        </w:rPr>
+        <w:t>Hardware: All operate system at the current can run it. Not require a high-tech to use the website.</w:t>
+      </w:r>
+    </w:p>
+    <w:p>
+      <w:pPr>
+        <w:rPr>
+          <w:sz w:val="24"/>
+          <w:szCs w:val="24"/>
+        </w:rPr>
+      </w:pPr>
+    </w:p>
+    <w:p>
+      <w:pPr>
+        <w:rPr>
+          <w:b/>
+          <w:bCs/>
+          <w:sz w:val="24"/>
+          <w:szCs w:val="24"/>
+        </w:rPr>
+      </w:pPr>
+      <w:r>
+        <w:rPr>
+          <w:b/>
+          <w:bCs/>
+          <w:sz w:val="24"/>
+          <w:szCs w:val="24"/>
+        </w:rPr>
+        <w:t>Skills</w:t>
+      </w:r>
+    </w:p>
+    <w:p>
+      <w:pPr>
+        <w:pStyle w:val="ListParagraph"/>
+        <w:numPr>
+          <w:ilvl w:val="0"/>
+          <w:numId w:val="2"/>
+        </w:numPr>
+        <w:rPr>
+          <w:sz w:val="24"/>
+          <w:szCs w:val="24"/>
+        </w:rPr>
+      </w:pPr>
+      <w:r>
+        <w:rPr>
+          <w:sz w:val="24"/>
+          <w:szCs w:val="24"/>
+        </w:rPr>
+        <w:t>There is no special hardware needed to run this website.</w:t>
+      </w:r>
+    </w:p>
+    <w:p>
+      <w:pPr>
+        <w:pStyle w:val="ListParagraph"/>
+        <w:numPr>
+          <w:ilvl w:val="0"/>
+          <w:numId w:val="2"/>
+        </w:numPr>
+        <w:rPr>
+          <w:sz w:val="24"/>
+          <w:szCs w:val="24"/>
+        </w:rPr>
+      </w:pPr>
+      <w:r>
+        <w:rPr>
+          <w:sz w:val="24"/>
+          <w:szCs w:val="24"/>
+        </w:rPr>
+        <w:t>Need a high experience in HTML, JavaScript</w:t>
+      </w:r>
+      <w:r>
+        <w:rPr>
+          <w:sz w:val="24"/>
+          <w:szCs w:val="24"/>
+        </w:rPr>
+        <w:t>, Machine Learning and Database.</w:t>
+      </w:r>
+    </w:p>
+    <w:p>
+      <w:pPr>
+        <w:rPr>
+          <w:sz w:val="24"/>
+          <w:szCs w:val="24"/>
+        </w:rPr>
+      </w:pPr>
+    </w:p>
+    <w:p>
+      <w:pPr>
+        <w:rPr>
+          <w:b/>
+          <w:bCs/>
+          <w:sz w:val="24"/>
+          <w:szCs w:val="24"/>
+        </w:rPr>
+      </w:pPr>
+      <w:r>
+        <w:rPr>
+          <w:b/>
+          <w:bCs/>
+          <w:sz w:val="24"/>
+          <w:szCs w:val="24"/>
+        </w:rPr>
+        <w:t>Outcome</w:t>
+      </w:r>
+    </w:p>
+    <w:p>
+      <w:pPr>
+        <w:rPr>
+          <w:sz w:val="24"/>
+          <w:szCs w:val="24"/>
+        </w:rPr>
+      </w:pPr>
+      <w:r>
+        <w:rPr>
+          <w:sz w:val="24"/>
+          <w:szCs w:val="24"/>
+        </w:rPr>
+        <w:t>This is a project that we really want to bring it to operate and not only used by RMIT students but also other universities. Although it might be challenging with first year students. We are trying all best to have a prototype. Our ambition is not money, we just want to see it can contribute to make RMIT better.</w:t>
+      </w:r>
+    </w:p>
+    <w:p>
+      <w:pPr>
+        <w:rPr>
+          <w:sz w:val="24"/>
+          <w:szCs w:val="24"/>
+        </w:rPr>
+      </w:pPr>
+    </w:p>
+    <w:p>
+      <w:pPr>
+        <w:rPr>
+          <w:sz w:val="24"/>
+          <w:szCs w:val="24"/>
+        </w:rPr>
+      </w:pPr>
     </w:p>
     <w:p>
       <w:pPr>

</xml_diff>